<commit_message>
First version of portfolio
</commit_message>
<xml_diff>
--- a/src/assets/Chandrakanth_Chittappa_Resume.docx
+++ b/src/assets/Chandrakanth_Chittappa_Resume.docx
@@ -1,6 +1,6 @@
 
 <file path=word/document.xml><?xml version="1.0" encoding="utf-8"?>
-<w:document xmlns:wpc="http://schemas.microsoft.com/office/word/2010/wordprocessingCanvas" xmlns:cx="http://schemas.microsoft.com/office/drawing/2014/chartex" xmlns:cx1="http://schemas.microsoft.com/office/drawing/2015/9/8/chartex" xmlns:cx2="http://schemas.microsoft.com/office/drawing/2015/10/21/chartex" xmlns:cx3="http://schemas.microsoft.com/office/drawing/2016/5/9/chartex" xmlns:cx4="http://schemas.microsoft.com/office/drawing/2016/5/10/chartex" xmlns:cx5="http://schemas.microsoft.com/office/drawing/2016/5/11/chartex" xmlns:cx6="http://schemas.microsoft.com/office/drawing/2016/5/12/chartex" xmlns:cx7="http://schemas.microsoft.com/office/drawing/2016/5/13/chartex" xmlns:cx8="http://schemas.microsoft.com/office/drawing/2016/5/14/chartex" xmlns:mc="http://schemas.openxmlformats.org/markup-compatibility/2006" xmlns:aink="http://schemas.microsoft.com/office/drawing/2016/ink" xmlns:am3d="http://schemas.microsoft.com/office/drawing/2017/model3d" xmlns:o="urn:schemas-microsoft-com:office:office" xmlns:r="http://schemas.openxmlformats.org/officeDocument/2006/relationships" xmlns:m="http://schemas.openxmlformats.org/officeDocument/2006/math" xmlns:v="urn:schemas-microsoft-com:vml" xmlns:wp14="http://schemas.microsoft.com/office/word/2010/wordprocessingDrawing" xmlns:wp="http://schemas.openxmlformats.org/drawingml/2006/wordprocessingDrawing" xmlns:w10="urn:schemas-microsoft-com:office:word" xmlns:w="http://schemas.openxmlformats.org/wordprocessingml/2006/main" xmlns:w14="http://schemas.microsoft.com/office/word/2010/wordml" xmlns:w15="http://schemas.microsoft.com/office/word/2012/wordml" xmlns:w16cex="http://schemas.microsoft.com/office/word/2018/wordml/cex" xmlns:w16cid="http://schemas.microsoft.com/office/word/2016/wordml/cid" xmlns:w16="http://schemas.microsoft.com/office/word/2018/wordml" xmlns:w16se="http://schemas.microsoft.com/office/word/2015/wordml/symex" xmlns:wpg="http://schemas.microsoft.com/office/word/2010/wordprocessingGroup" xmlns:wpi="http://schemas.microsoft.com/office/word/2010/wordprocessingInk" xmlns:wne="http://schemas.microsoft.com/office/word/2006/wordml" xmlns:wps="http://schemas.microsoft.com/office/word/2010/wordprocessingShape" mc:Ignorable="w14 w15 w16se w16cid w16 w16cex wp14">
+<w:document xmlns:wpc="http://schemas.microsoft.com/office/word/2010/wordprocessingCanvas" xmlns:cx="http://schemas.microsoft.com/office/drawing/2014/chartex" xmlns:cx1="http://schemas.microsoft.com/office/drawing/2015/9/8/chartex" xmlns:cx2="http://schemas.microsoft.com/office/drawing/2015/10/21/chartex" xmlns:cx3="http://schemas.microsoft.com/office/drawing/2016/5/9/chartex" xmlns:cx4="http://schemas.microsoft.com/office/drawing/2016/5/10/chartex" xmlns:cx5="http://schemas.microsoft.com/office/drawing/2016/5/11/chartex" xmlns:cx6="http://schemas.microsoft.com/office/drawing/2016/5/12/chartex" xmlns:cx7="http://schemas.microsoft.com/office/drawing/2016/5/13/chartex" xmlns:cx8="http://schemas.microsoft.com/office/drawing/2016/5/14/chartex" xmlns:mc="http://schemas.openxmlformats.org/markup-compatibility/2006" xmlns:aink="http://schemas.microsoft.com/office/drawing/2016/ink" xmlns:am3d="http://schemas.microsoft.com/office/drawing/2017/model3d" xmlns:o="urn:schemas-microsoft-com:office:office" xmlns:r="http://schemas.openxmlformats.org/officeDocument/2006/relationships" xmlns:m="http://schemas.openxmlformats.org/officeDocument/2006/math" xmlns:v="urn:schemas-microsoft-com:vml" xmlns:wp14="http://schemas.microsoft.com/office/word/2010/wordprocessingDrawing" xmlns:wp="http://schemas.openxmlformats.org/drawingml/2006/wordprocessingDrawing" xmlns:w10="urn:schemas-microsoft-com:office:word" xmlns:w="http://schemas.openxmlformats.org/wordprocessingml/2006/main" xmlns:w14="http://schemas.microsoft.com/office/word/2010/wordml" xmlns:w15="http://schemas.microsoft.com/office/word/2012/wordml" xmlns:w16cex="http://schemas.microsoft.com/office/word/2018/wordml/cex" xmlns:w16cid="http://schemas.microsoft.com/office/word/2016/wordml/cid" xmlns:w16="http://schemas.microsoft.com/office/word/2018/wordml" xmlns:w16sdtdh="http://schemas.microsoft.com/office/word/2020/wordml/sdtdatahash" xmlns:w16se="http://schemas.microsoft.com/office/word/2015/wordml/symex" xmlns:wpg="http://schemas.microsoft.com/office/word/2010/wordprocessingGroup" xmlns:wpi="http://schemas.microsoft.com/office/word/2010/wordprocessingInk" xmlns:wne="http://schemas.microsoft.com/office/word/2006/wordml" xmlns:wps="http://schemas.microsoft.com/office/word/2010/wordprocessingShape" mc:Ignorable="w14 w15 w16se w16cid w16 w16cex w16sdtdh wp14">
   <w:body>
     <w:p>
       <w:pPr>
@@ -62,31 +62,8 @@
           <w:sz w:val="28"/>
           <w:szCs w:val="28"/>
         </w:rPr>
-        <w:t xml:space="preserve"> </w:t>
+        <w:t xml:space="preserve">      </w:t>
       </w:r>
-      <w:r>
-        <w:rPr>
-          <w:rFonts w:ascii="Calibri" w:hAnsi="Calibri" w:cs="Times New Roman"/>
-          <w:b/>
-          <w:bCs/>
-          <w:color w:val="000000" w:themeColor="text1"/>
-          <w:sz w:val="28"/>
-          <w:szCs w:val="28"/>
-        </w:rPr>
-        <w:t xml:space="preserve"> </w:t>
-      </w:r>
-      <w:r>
-        <w:rPr>
-          <w:rFonts w:ascii="Calibri" w:hAnsi="Calibri" w:cs="Times New Roman"/>
-          <w:b/>
-          <w:bCs/>
-          <w:color w:val="000000" w:themeColor="text1"/>
-          <w:sz w:val="28"/>
-          <w:szCs w:val="28"/>
-        </w:rPr>
-        <w:t xml:space="preserve"> </w:t>
-      </w:r>
-      <w:proofErr w:type="spellStart"/>
       <w:r>
         <w:rPr>
           <w:rFonts w:ascii="Calibri" w:hAnsi="Calibri" w:cs="Times New Roman"/>
@@ -109,7 +86,6 @@
         </w:rPr>
         <w:t>handrakanth</w:t>
       </w:r>
-      <w:proofErr w:type="spellEnd"/>
       <w:r>
         <w:rPr>
           <w:rFonts w:ascii="Calibri" w:hAnsi="Calibri" w:cs="Times New Roman"/>
@@ -119,19 +95,7 @@
           <w:sz w:val="28"/>
           <w:szCs w:val="28"/>
         </w:rPr>
-        <w:t xml:space="preserve"> </w:t>
-      </w:r>
-      <w:proofErr w:type="spellStart"/>
-      <w:r>
-        <w:rPr>
-          <w:rFonts w:ascii="Calibri" w:hAnsi="Calibri" w:cs="Times New Roman"/>
-          <w:b/>
-          <w:bCs/>
-          <w:color w:val="000000" w:themeColor="text1"/>
-          <w:sz w:val="28"/>
-          <w:szCs w:val="28"/>
-        </w:rPr>
-        <w:t>C</w:t>
+        <w:t xml:space="preserve"> C</w:t>
       </w:r>
       <w:r>
         <w:rPr>
@@ -144,7 +108,6 @@
         </w:rPr>
         <w:t>hittappa</w:t>
       </w:r>
-      <w:proofErr w:type="spellEnd"/>
     </w:p>
     <w:p>
       <w:pPr>
@@ -158,15 +121,6 @@
           <w:szCs w:val="22"/>
         </w:rPr>
       </w:pPr>
-      <w:r>
-        <w:rPr>
-          <w:rFonts w:ascii="Calibri" w:hAnsi="Calibri"/>
-          <w:color w:val="0B5294" w:themeColor="accent1" w:themeShade="BF"/>
-          <w:sz w:val="20"/>
-          <w:szCs w:val="20"/>
-        </w:rPr>
-        <w:t xml:space="preserve">    </w:t>
-      </w:r>
       <w:r>
         <w:rPr>
           <w:rFonts w:ascii="Calibri" w:hAnsi="Calibri"/>
@@ -321,11 +275,32 @@
             <w:rFonts w:ascii="Calibri" w:hAnsi="Calibri"/>
             <w:b/>
             <w:bCs/>
-            <w:color w:val="0B5294" w:themeColor="accent1" w:themeShade="BF"/>
             <w:sz w:val="18"/>
             <w:szCs w:val="18"/>
           </w:rPr>
-          <w:t xml:space="preserve">GitHub </w:t>
+          <w:t>GitH</w:t>
+        </w:r>
+        <w:r>
+          <w:rPr>
+            <w:rStyle w:val="Hyperlink"/>
+            <w:rFonts w:ascii="Calibri" w:hAnsi="Calibri"/>
+            <w:b/>
+            <w:bCs/>
+            <w:sz w:val="18"/>
+            <w:szCs w:val="18"/>
+          </w:rPr>
+          <w:t>u</w:t>
+        </w:r>
+        <w:r>
+          <w:rPr>
+            <w:rStyle w:val="Hyperlink"/>
+            <w:rFonts w:ascii="Calibri" w:hAnsi="Calibri"/>
+            <w:b/>
+            <w:bCs/>
+            <w:sz w:val="18"/>
+            <w:szCs w:val="18"/>
+          </w:rPr>
+          <w:t xml:space="preserve">b </w:t>
         </w:r>
       </w:hyperlink>
       <w:r>
@@ -340,14 +315,6 @@
         <w:t xml:space="preserve"> |</w:t>
       </w:r>
       <w:r>
-        <w:rPr>
-          <w:rFonts w:ascii="Calibri" w:hAnsi="Calibri"/>
-          <w:b/>
-          <w:bCs/>
-          <w:color w:val="0B5294" w:themeColor="accent1" w:themeShade="BF"/>
-          <w:sz w:val="18"/>
-          <w:szCs w:val="18"/>
-        </w:rPr>
         <w:t xml:space="preserve"> </w:t>
       </w:r>
       <w:hyperlink r:id="rId9" w:history="1">
@@ -361,32 +328,8 @@
             <w:sz w:val="18"/>
             <w:szCs w:val="18"/>
           </w:rPr>
-          <w:t>Portfolio</w:t>
+          <w:t>Link</w:t>
         </w:r>
-      </w:hyperlink>
-      <w:r>
-        <w:rPr>
-          <w:rFonts w:ascii="Calibri" w:hAnsi="Calibri"/>
-          <w:b/>
-          <w:bCs/>
-          <w:color w:val="0B5294" w:themeColor="accent1" w:themeShade="BF"/>
-          <w:sz w:val="18"/>
-          <w:szCs w:val="18"/>
-        </w:rPr>
-        <w:t xml:space="preserve"> </w:t>
-      </w:r>
-      <w:r>
-        <w:rPr>
-          <w:rFonts w:ascii="Calibri" w:hAnsi="Calibri"/>
-          <w:b/>
-          <w:bCs/>
-          <w:color w:val="0B5294" w:themeColor="accent1" w:themeShade="BF"/>
-          <w:sz w:val="18"/>
-          <w:szCs w:val="18"/>
-        </w:rPr>
-        <w:t xml:space="preserve">| </w:t>
-      </w:r>
-      <w:hyperlink r:id="rId10" w:history="1">
         <w:r>
           <w:rPr>
             <w:rStyle w:val="Hyperlink"/>
@@ -397,7 +340,19 @@
             <w:sz w:val="18"/>
             <w:szCs w:val="18"/>
           </w:rPr>
-          <w:t>LinkedIn</w:t>
+          <w:t>e</w:t>
+        </w:r>
+        <w:r>
+          <w:rPr>
+            <w:rStyle w:val="Hyperlink"/>
+            <w:rFonts w:ascii="Calibri" w:hAnsi="Calibri"/>
+            <w:b/>
+            <w:bCs/>
+            <w:color w:val="0B5294" w:themeColor="accent1" w:themeShade="BF"/>
+            <w:sz w:val="18"/>
+            <w:szCs w:val="18"/>
+          </w:rPr>
+          <w:t>dIn</w:t>
         </w:r>
       </w:hyperlink>
     </w:p>
@@ -615,28 +570,41 @@
                 <w:rFonts w:ascii="Calibri" w:hAnsi="Calibri"/>
                 <w:b/>
                 <w:bCs/>
-                <w:sz w:val="20"/>
-                <w:szCs w:val="20"/>
+                <w:sz w:val="21"/>
+                <w:szCs w:val="21"/>
+              </w:rPr>
+              <w:t xml:space="preserve">     </w:t>
+            </w:r>
+            <w:r>
+              <w:rPr>
+                <w:rFonts w:ascii="Calibri" w:eastAsiaTheme="minorHAnsi" w:hAnsi="Calibri"/>
+                <w:b/>
+                <w:bCs/>
+                <w:sz w:val="20"/>
+                <w:szCs w:val="20"/>
+                <w:lang w:eastAsia="en-US"/>
               </w:rPr>
               <w:t xml:space="preserve">Expected </w:t>
             </w:r>
             <w:r>
               <w:rPr>
-                <w:rFonts w:ascii="Calibri" w:hAnsi="Calibri"/>
-                <w:b/>
-                <w:bCs/>
-                <w:sz w:val="20"/>
-                <w:szCs w:val="20"/>
-              </w:rPr>
-              <w:t>August</w:t>
-            </w:r>
-            <w:r>
-              <w:rPr>
-                <w:rFonts w:ascii="Calibri" w:hAnsi="Calibri"/>
-                <w:b/>
-                <w:bCs/>
-                <w:sz w:val="20"/>
-                <w:szCs w:val="20"/>
+                <w:rFonts w:ascii="Calibri" w:eastAsiaTheme="minorHAnsi" w:hAnsi="Calibri"/>
+                <w:b/>
+                <w:bCs/>
+                <w:sz w:val="20"/>
+                <w:szCs w:val="20"/>
+                <w:lang w:eastAsia="en-US"/>
+              </w:rPr>
+              <w:t>Dec</w:t>
+            </w:r>
+            <w:r>
+              <w:rPr>
+                <w:rFonts w:ascii="Calibri" w:eastAsiaTheme="minorHAnsi" w:hAnsi="Calibri"/>
+                <w:b/>
+                <w:bCs/>
+                <w:sz w:val="20"/>
+                <w:szCs w:val="20"/>
+                <w:lang w:eastAsia="en-US"/>
               </w:rPr>
               <w:t xml:space="preserve"> 2021</w:t>
             </w:r>
@@ -848,7 +816,7 @@
                 <w:sz w:val="21"/>
                 <w:szCs w:val="21"/>
               </w:rPr>
-              <w:t xml:space="preserve">                  </w:t>
+              <w:t xml:space="preserve">                 </w:t>
             </w:r>
             <w:r>
               <w:rPr>
@@ -1224,7 +1192,7 @@
                 <w:sz w:val="20"/>
                 <w:szCs w:val="20"/>
               </w:rPr>
-              <w:t xml:space="preserve">, Junit, </w:t>
+              <w:t xml:space="preserve">, </w:t>
             </w:r>
             <w:bookmarkStart w:id="0" w:name="OLE_LINK1"/>
             <w:bookmarkStart w:id="1" w:name="OLE_LINK2"/>
@@ -1314,23 +1282,23 @@
                 <w:sz w:val="20"/>
                 <w:szCs w:val="20"/>
               </w:rPr>
-              <w:t xml:space="preserve">MySQL, </w:t>
-            </w:r>
-            <w:r>
-              <w:rPr>
-                <w:rFonts w:ascii="Calibri" w:hAnsi="Calibri"/>
-                <w:sz w:val="20"/>
-                <w:szCs w:val="20"/>
-              </w:rPr>
-              <w:t>Oracle</w:t>
-            </w:r>
-            <w:r>
-              <w:rPr>
-                <w:rFonts w:ascii="Calibri" w:hAnsi="Calibri"/>
-                <w:sz w:val="20"/>
-                <w:szCs w:val="20"/>
-              </w:rPr>
-              <w:t>, MariaDB, MongoDB, MSSQL, SQLite, PostgreSQL</w:t>
+              <w:t>MySQL,</w:t>
+            </w:r>
+            <w:r>
+              <w:rPr>
+                <w:rFonts w:ascii="Calibri" w:hAnsi="Calibri"/>
+                <w:sz w:val="20"/>
+                <w:szCs w:val="20"/>
+              </w:rPr>
+              <w:t xml:space="preserve"> </w:t>
+            </w:r>
+            <w:r>
+              <w:rPr>
+                <w:rFonts w:ascii="Calibri" w:hAnsi="Calibri"/>
+                <w:sz w:val="20"/>
+                <w:szCs w:val="20"/>
+              </w:rPr>
+              <w:t>MongoDB, MSSQL, SQLite</w:t>
             </w:r>
           </w:p>
         </w:tc>
@@ -1400,7 +1368,47 @@
                 <w:sz w:val="20"/>
                 <w:szCs w:val="20"/>
               </w:rPr>
-              <w:t>React, Redux, Node.js, AJAX, CSS3, Bootstrap, jQuery, HTML5</w:t>
+              <w:t>React, Redux, Node.js,</w:t>
+            </w:r>
+            <w:r>
+              <w:rPr>
+                <w:rFonts w:ascii="Calibri" w:hAnsi="Calibri"/>
+                <w:sz w:val="20"/>
+                <w:szCs w:val="20"/>
+              </w:rPr>
+              <w:t xml:space="preserve"> Express,</w:t>
+            </w:r>
+            <w:r>
+              <w:rPr>
+                <w:rFonts w:ascii="Calibri" w:hAnsi="Calibri"/>
+                <w:sz w:val="20"/>
+                <w:szCs w:val="20"/>
+              </w:rPr>
+              <w:t xml:space="preserve"> AJAX, </w:t>
+            </w:r>
+            <w:r>
+              <w:rPr>
+                <w:rFonts w:ascii="Calibri" w:hAnsi="Calibri"/>
+                <w:sz w:val="20"/>
+                <w:szCs w:val="20"/>
+              </w:rPr>
+              <w:t>CSS3</w:t>
+            </w:r>
+            <w:r>
+              <w:rPr>
+                <w:rFonts w:ascii="Calibri" w:hAnsi="Calibri"/>
+                <w:sz w:val="20"/>
+                <w:szCs w:val="20"/>
+              </w:rPr>
+              <w:t>, Bootstrap, jQuery, HTML5</w:t>
+            </w:r>
+            <w:r>
+              <w:rPr>
+                <w:rFonts w:ascii="Calibri" w:hAnsi="Calibri"/>
+                <w:sz w:val="20"/>
+                <w:szCs w:val="20"/>
+              </w:rPr>
+              <w:t>, soket.io</w:t>
             </w:r>
           </w:p>
         </w:tc>
@@ -1483,15 +1491,23 @@
                 <w:sz w:val="20"/>
                 <w:szCs w:val="20"/>
               </w:rPr>
-              <w:t xml:space="preserve">, AWS S3, IAM, RDS, Dynamo DB, SNS, SES, Terraform, Auto Scaling, </w:t>
-            </w:r>
-            <w:r>
-              <w:rPr>
-                <w:rFonts w:ascii="Calibri" w:hAnsi="Calibri"/>
-                <w:sz w:val="20"/>
-                <w:szCs w:val="20"/>
-              </w:rPr>
-              <w:t xml:space="preserve">Lambda, Firebase </w:t>
+              <w:t xml:space="preserve">, AWS S3, IAM, RDS, Dynamo DB, SNS, SES, Terraform, </w:t>
+            </w:r>
+            <w:r>
+              <w:rPr>
+                <w:rFonts w:ascii="Calibri" w:hAnsi="Calibri"/>
+                <w:sz w:val="20"/>
+                <w:szCs w:val="20"/>
+              </w:rPr>
+              <w:t>Lambda, Firebase</w:t>
+            </w:r>
+            <w:r>
+              <w:rPr>
+                <w:rFonts w:ascii="Calibri" w:hAnsi="Calibri"/>
+                <w:sz w:val="20"/>
+                <w:szCs w:val="20"/>
+              </w:rPr>
+              <w:t>, Docker, Azure SB</w:t>
             </w:r>
           </w:p>
         </w:tc>
@@ -1737,16 +1753,6 @@
                 <w:sz w:val="20"/>
                 <w:szCs w:val="20"/>
               </w:rPr>
-              <w:t xml:space="preserve"> &amp; OOS Detection</w:t>
-            </w:r>
-            <w:r>
-              <w:rPr>
-                <w:rFonts w:ascii="Calibri" w:hAnsi="Calibri"/>
-                <w:b/>
-                <w:bCs/>
-                <w:sz w:val="20"/>
-                <w:szCs w:val="20"/>
-              </w:rPr>
               <w:t xml:space="preserve"> Application</w:t>
             </w:r>
             <w:r>
@@ -1757,7 +1763,7 @@
                 <w:sz w:val="20"/>
                 <w:szCs w:val="20"/>
               </w:rPr>
-              <w:t xml:space="preserve">        </w:t>
+              <w:t xml:space="preserve">     </w:t>
             </w:r>
             <w:r>
               <w:rPr>
@@ -1807,6 +1813,26 @@
                 <w:sz w:val="20"/>
                 <w:szCs w:val="20"/>
               </w:rPr>
+              <w:t xml:space="preserve">                                  </w:t>
+            </w:r>
+            <w:r>
+              <w:rPr>
+                <w:rFonts w:ascii="Calibri" w:hAnsi="Calibri"/>
+                <w:b/>
+                <w:bCs/>
+                <w:sz w:val="20"/>
+                <w:szCs w:val="20"/>
+              </w:rPr>
+              <w:t xml:space="preserve">  </w:t>
+            </w:r>
+            <w:r>
+              <w:rPr>
+                <w:rFonts w:ascii="Calibri" w:hAnsi="Calibri"/>
+                <w:b/>
+                <w:bCs/>
+                <w:sz w:val="20"/>
+                <w:szCs w:val="20"/>
+              </w:rPr>
               <w:t>Back-End Developer Co-op</w:t>
             </w:r>
             <w:r>
@@ -1847,14 +1873,6 @@
                 <w:sz w:val="20"/>
                 <w:szCs w:val="20"/>
               </w:rPr>
-              <w:t xml:space="preserve">    </w:t>
-            </w:r>
-            <w:r>
-              <w:rPr>
-                <w:rFonts w:ascii="Calibri" w:hAnsi="Calibri"/>
-                <w:sz w:val="20"/>
-                <w:szCs w:val="20"/>
-              </w:rPr>
               <w:t xml:space="preserve"> </w:t>
             </w:r>
             <w:r>
@@ -1905,7 +1923,7 @@
                 <w:sz w:val="20"/>
                 <w:szCs w:val="20"/>
               </w:rPr>
-              <w:t>–</w:t>
+              <w:t>-</w:t>
             </w:r>
             <w:r>
               <w:rPr>
@@ -1925,7 +1943,17 @@
                 <w:sz w:val="20"/>
                 <w:szCs w:val="20"/>
               </w:rPr>
-              <w:t>Present</w:t>
+              <w:t>Mar</w:t>
+            </w:r>
+            <w:r>
+              <w:rPr>
+                <w:rFonts w:ascii="Calibri" w:hAnsi="Calibri"/>
+                <w:b/>
+                <w:bCs/>
+                <w:sz w:val="20"/>
+                <w:szCs w:val="20"/>
+              </w:rPr>
+              <w:t xml:space="preserve"> 2021</w:t>
             </w:r>
           </w:p>
           <w:p>
@@ -2101,14 +2129,12 @@
           <w:p>
             <w:pPr>
               <w:pStyle w:val="NormalWeb"/>
-              <w:numPr>
-                <w:ilvl w:val="0"/>
-                <w:numId w:val="3"/>
-              </w:numPr>
               <w:shd w:val="clear" w:color="auto" w:fill="FFFFFF"/>
               <w:spacing w:before="0" w:beforeAutospacing="0" w:after="0" w:afterAutospacing="0"/>
               <w:rPr>
                 <w:rFonts w:ascii="Calibri" w:hAnsi="Calibri"/>
+                <w:b/>
+                <w:bCs/>
                 <w:sz w:val="20"/>
                 <w:szCs w:val="20"/>
               </w:rPr>
@@ -2116,52 +2142,22 @@
             <w:r>
               <w:rPr>
                 <w:rFonts w:ascii="Calibri" w:hAnsi="Calibri"/>
-                <w:sz w:val="20"/>
-                <w:szCs w:val="20"/>
-              </w:rPr>
-              <w:t xml:space="preserve">Created a </w:t>
-            </w:r>
-            <w:r>
-              <w:rPr>
-                <w:rFonts w:ascii="Calibri" w:hAnsi="Calibri"/>
-                <w:b/>
-                <w:bCs/>
-                <w:sz w:val="20"/>
-                <w:szCs w:val="20"/>
-              </w:rPr>
-              <w:t>socket.io</w:t>
-            </w:r>
-            <w:r>
-              <w:rPr>
-                <w:rFonts w:ascii="Calibri" w:hAnsi="Calibri"/>
-                <w:sz w:val="20"/>
-                <w:szCs w:val="20"/>
-              </w:rPr>
-              <w:t xml:space="preserve"> channel for enabling </w:t>
-            </w:r>
-            <w:r>
-              <w:rPr>
-                <w:rFonts w:ascii="Calibri" w:hAnsi="Calibri"/>
-                <w:sz w:val="20"/>
-                <w:szCs w:val="20"/>
-              </w:rPr>
-              <w:t xml:space="preserve">server to client </w:t>
-            </w:r>
-            <w:r>
-              <w:rPr>
-                <w:rFonts w:ascii="Calibri" w:hAnsi="Calibri"/>
-                <w:sz w:val="20"/>
-                <w:szCs w:val="20"/>
-              </w:rPr>
-              <w:t xml:space="preserve">real time </w:t>
-            </w:r>
-            <w:r>
-              <w:rPr>
-                <w:rFonts w:ascii="Calibri" w:hAnsi="Calibri"/>
-                <w:sz w:val="20"/>
-                <w:szCs w:val="20"/>
-              </w:rPr>
-              <w:t>communication when there is an out-of-stock item</w:t>
+                <w:b/>
+                <w:bCs/>
+                <w:sz w:val="20"/>
+                <w:szCs w:val="20"/>
+              </w:rPr>
+              <w:t>OOS Detection Application</w:t>
+            </w:r>
+            <w:r>
+              <w:rPr>
+                <w:rFonts w:ascii="Calibri" w:hAnsi="Calibri"/>
+                <w:b/>
+                <w:bCs/>
+                <w:sz w:val="20"/>
+                <w:szCs w:val="20"/>
+              </w:rPr>
+              <w:t xml:space="preserve">                                                  Back-End Developer Co-op                                                Mar 2021 - Jun 2021</w:t>
             </w:r>
           </w:p>
           <w:p>
@@ -2185,77 +2181,49 @@
                 <w:sz w:val="20"/>
                 <w:szCs w:val="20"/>
               </w:rPr>
-              <w:t xml:space="preserve">Implemented </w:t>
-            </w:r>
-            <w:r>
-              <w:rPr>
-                <w:rFonts w:ascii="Calibri" w:hAnsi="Calibri"/>
-                <w:b/>
-                <w:bCs/>
-                <w:sz w:val="20"/>
-                <w:szCs w:val="20"/>
-              </w:rPr>
-              <w:t>Service Bus</w:t>
-            </w:r>
-            <w:r>
-              <w:rPr>
-                <w:rFonts w:ascii="Calibri" w:hAnsi="Calibri"/>
-                <w:sz w:val="20"/>
-                <w:szCs w:val="20"/>
-              </w:rPr>
-              <w:t xml:space="preserve"> and </w:t>
-            </w:r>
-            <w:r>
-              <w:rPr>
-                <w:rFonts w:ascii="Calibri" w:hAnsi="Calibri"/>
-                <w:b/>
-                <w:bCs/>
-                <w:sz w:val="20"/>
-                <w:szCs w:val="20"/>
-              </w:rPr>
-              <w:t>Functional apps</w:t>
-            </w:r>
-            <w:r>
-              <w:rPr>
-                <w:rFonts w:ascii="Calibri" w:hAnsi="Calibri"/>
-                <w:b/>
-                <w:bCs/>
-                <w:sz w:val="20"/>
-                <w:szCs w:val="20"/>
-              </w:rPr>
-              <w:t xml:space="preserve"> </w:t>
-            </w:r>
-            <w:r>
-              <w:rPr>
-                <w:rFonts w:ascii="Calibri" w:hAnsi="Calibri"/>
-                <w:sz w:val="20"/>
-                <w:szCs w:val="20"/>
-              </w:rPr>
-              <w:t xml:space="preserve">to trigger </w:t>
-            </w:r>
-            <w:r>
-              <w:rPr>
-                <w:rFonts w:ascii="Calibri" w:hAnsi="Calibri"/>
-                <w:sz w:val="20"/>
-                <w:szCs w:val="20"/>
-              </w:rPr>
-              <w:t xml:space="preserve">notifications regarding an </w:t>
-            </w:r>
-            <w:r>
-              <w:rPr>
-                <w:rFonts w:ascii="Calibri" w:hAnsi="Calibri"/>
-                <w:sz w:val="20"/>
-                <w:szCs w:val="20"/>
-              </w:rPr>
-              <w:t>out-of-stock</w:t>
-            </w:r>
-            <w:r>
-              <w:rPr>
-                <w:rFonts w:ascii="Calibri" w:hAnsi="Calibri"/>
-                <w:sz w:val="20"/>
-                <w:szCs w:val="20"/>
-              </w:rPr>
-              <w:t xml:space="preserve"> item for every 30 minutes </w:t>
+              <w:t xml:space="preserve">Created a </w:t>
+            </w:r>
+            <w:r>
+              <w:rPr>
+                <w:rFonts w:ascii="Calibri" w:hAnsi="Calibri"/>
+                <w:b/>
+                <w:bCs/>
+                <w:sz w:val="20"/>
+                <w:szCs w:val="20"/>
+              </w:rPr>
+              <w:t>socket.io</w:t>
+            </w:r>
+            <w:r>
+              <w:rPr>
+                <w:rFonts w:ascii="Calibri" w:hAnsi="Calibri"/>
+                <w:sz w:val="20"/>
+                <w:szCs w:val="20"/>
+              </w:rPr>
+              <w:t xml:space="preserve"> channel for enabling </w:t>
+            </w:r>
+            <w:r>
+              <w:rPr>
+                <w:rFonts w:ascii="Calibri" w:hAnsi="Calibri"/>
+                <w:sz w:val="20"/>
+                <w:szCs w:val="20"/>
+              </w:rPr>
+              <w:t xml:space="preserve">server to client </w:t>
+            </w:r>
+            <w:r>
+              <w:rPr>
+                <w:rFonts w:ascii="Calibri" w:hAnsi="Calibri"/>
+                <w:sz w:val="20"/>
+                <w:szCs w:val="20"/>
+              </w:rPr>
+              <w:t xml:space="preserve">real time </w:t>
+            </w:r>
+            <w:r>
+              <w:rPr>
+                <w:rFonts w:ascii="Calibri" w:hAnsi="Calibri"/>
+                <w:sz w:val="20"/>
+                <w:szCs w:val="20"/>
+              </w:rPr>
+              <w:t>communication when there is an out-of-stock item</w:t>
             </w:r>
           </w:p>
           <w:p>
@@ -2279,25 +2247,77 @@
                 <w:sz w:val="20"/>
                 <w:szCs w:val="20"/>
               </w:rPr>
-              <w:t xml:space="preserve">Created builds and images using </w:t>
-            </w:r>
-            <w:r>
-              <w:rPr>
-                <w:rFonts w:ascii="Calibri" w:hAnsi="Calibri"/>
-                <w:b/>
-                <w:bCs/>
-                <w:sz w:val="20"/>
-                <w:szCs w:val="20"/>
-              </w:rPr>
-              <w:t>Docker</w:t>
-            </w:r>
-            <w:r>
-              <w:rPr>
-                <w:rFonts w:ascii="Calibri" w:hAnsi="Calibri"/>
-                <w:sz w:val="20"/>
-                <w:szCs w:val="20"/>
-              </w:rPr>
-              <w:t xml:space="preserve"> and deployed the application on multiple environments namely Dev, QA and UAT</w:t>
+              <w:t xml:space="preserve">Implemented </w:t>
+            </w:r>
+            <w:r>
+              <w:rPr>
+                <w:rFonts w:ascii="Calibri" w:hAnsi="Calibri"/>
+                <w:b/>
+                <w:bCs/>
+                <w:sz w:val="20"/>
+                <w:szCs w:val="20"/>
+              </w:rPr>
+              <w:t>Service Bus</w:t>
+            </w:r>
+            <w:r>
+              <w:rPr>
+                <w:rFonts w:ascii="Calibri" w:hAnsi="Calibri"/>
+                <w:sz w:val="20"/>
+                <w:szCs w:val="20"/>
+              </w:rPr>
+              <w:t xml:space="preserve"> and </w:t>
+            </w:r>
+            <w:r>
+              <w:rPr>
+                <w:rFonts w:ascii="Calibri" w:hAnsi="Calibri"/>
+                <w:b/>
+                <w:bCs/>
+                <w:sz w:val="20"/>
+                <w:szCs w:val="20"/>
+              </w:rPr>
+              <w:t>Functional apps</w:t>
+            </w:r>
+            <w:r>
+              <w:rPr>
+                <w:rFonts w:ascii="Calibri" w:hAnsi="Calibri"/>
+                <w:b/>
+                <w:bCs/>
+                <w:sz w:val="20"/>
+                <w:szCs w:val="20"/>
+              </w:rPr>
+              <w:t xml:space="preserve"> </w:t>
+            </w:r>
+            <w:r>
+              <w:rPr>
+                <w:rFonts w:ascii="Calibri" w:hAnsi="Calibri"/>
+                <w:sz w:val="20"/>
+                <w:szCs w:val="20"/>
+              </w:rPr>
+              <w:t xml:space="preserve">to trigger </w:t>
+            </w:r>
+            <w:r>
+              <w:rPr>
+                <w:rFonts w:ascii="Calibri" w:hAnsi="Calibri"/>
+                <w:sz w:val="20"/>
+                <w:szCs w:val="20"/>
+              </w:rPr>
+              <w:t xml:space="preserve">notifications regarding an </w:t>
+            </w:r>
+            <w:r>
+              <w:rPr>
+                <w:rFonts w:ascii="Calibri" w:hAnsi="Calibri"/>
+                <w:sz w:val="20"/>
+                <w:szCs w:val="20"/>
+              </w:rPr>
+              <w:t>out-of-stock</w:t>
+            </w:r>
+            <w:r>
+              <w:rPr>
+                <w:rFonts w:ascii="Calibri" w:hAnsi="Calibri"/>
+                <w:sz w:val="20"/>
+                <w:szCs w:val="20"/>
+              </w:rPr>
+              <w:t xml:space="preserve"> item for every 30 minutes </w:t>
             </w:r>
           </w:p>
           <w:p>
@@ -2321,33 +2341,25 @@
                 <w:sz w:val="20"/>
                 <w:szCs w:val="20"/>
               </w:rPr>
-              <w:t xml:space="preserve">Designed models and wrote complex </w:t>
-            </w:r>
-            <w:r>
-              <w:rPr>
-                <w:rFonts w:ascii="Calibri" w:hAnsi="Calibri"/>
-                <w:b/>
-                <w:bCs/>
-                <w:sz w:val="20"/>
-                <w:szCs w:val="20"/>
-              </w:rPr>
-              <w:t>aggregate</w:t>
-            </w:r>
-            <w:r>
-              <w:rPr>
-                <w:rFonts w:ascii="Calibri" w:hAnsi="Calibri"/>
-                <w:sz w:val="20"/>
-                <w:szCs w:val="20"/>
-              </w:rPr>
-              <w:t xml:space="preserve"> queries to convert non schema NoSQL data to schema-based d</w:t>
-            </w:r>
-            <w:r>
-              <w:rPr>
-                <w:rFonts w:ascii="Calibri" w:hAnsi="Calibri"/>
-                <w:sz w:val="20"/>
-                <w:szCs w:val="20"/>
-              </w:rPr>
-              <w:t>ata</w:t>
+              <w:t xml:space="preserve">Created builds and images using </w:t>
+            </w:r>
+            <w:r>
+              <w:rPr>
+                <w:rFonts w:ascii="Calibri" w:hAnsi="Calibri"/>
+                <w:b/>
+                <w:bCs/>
+                <w:sz w:val="20"/>
+                <w:szCs w:val="20"/>
+              </w:rPr>
+              <w:t>Docker</w:t>
+            </w:r>
+            <w:r>
+              <w:rPr>
+                <w:rFonts w:ascii="Calibri" w:hAnsi="Calibri"/>
+                <w:sz w:val="20"/>
+                <w:szCs w:val="20"/>
+              </w:rPr>
+              <w:t xml:space="preserve"> and deployed the application on multiple environments namely Dev, QA and UAT</w:t>
             </w:r>
           </w:p>
           <w:p>
@@ -2440,7 +2452,7 @@
                 <w:sz w:val="21"/>
                 <w:szCs w:val="21"/>
               </w:rPr>
-              <w:t xml:space="preserve">, Bengaluru, </w:t>
+              <w:t>, Bengaluru</w:t>
             </w:r>
             <w:r>
               <w:rPr>
@@ -2452,7 +2464,55 @@
                 <w:sz w:val="21"/>
                 <w:szCs w:val="21"/>
               </w:rPr>
-              <w:t xml:space="preserve">Karnataka, </w:t>
+              <w:t xml:space="preserve"> &amp; Hyderabad</w:t>
+            </w:r>
+            <w:r>
+              <w:rPr>
+                <w:rFonts w:ascii="Calibri" w:hAnsi="Calibri"/>
+                <w:b/>
+                <w:bCs/>
+                <w:i/>
+                <w:iCs/>
+                <w:sz w:val="21"/>
+                <w:szCs w:val="21"/>
+              </w:rPr>
+              <w:t xml:space="preserve">, </w:t>
+            </w:r>
+            <w:r>
+              <w:rPr>
+                <w:rFonts w:ascii="Calibri" w:hAnsi="Calibri"/>
+                <w:b/>
+                <w:bCs/>
+                <w:i/>
+                <w:iCs/>
+                <w:sz w:val="21"/>
+                <w:szCs w:val="21"/>
+              </w:rPr>
+              <w:t>Karnataka</w:t>
+            </w:r>
+            <w:r>
+              <w:rPr>
+                <w:rFonts w:ascii="Calibri" w:hAnsi="Calibri"/>
+                <w:b/>
+                <w:bCs/>
+                <w:i/>
+                <w:iCs/>
+                <w:sz w:val="21"/>
+                <w:szCs w:val="21"/>
+              </w:rPr>
+              <w:t xml:space="preserve"> &amp; Telangana</w:t>
+            </w:r>
+            <w:r>
+              <w:rPr>
+                <w:rFonts w:ascii="Calibri" w:hAnsi="Calibri"/>
+                <w:b/>
+                <w:bCs/>
+                <w:i/>
+                <w:iCs/>
+                <w:sz w:val="21"/>
+                <w:szCs w:val="21"/>
+              </w:rPr>
+              <w:t xml:space="preserve">, </w:t>
             </w:r>
             <w:r>
               <w:rPr>
@@ -3534,6 +3594,16 @@
                 <w:sz w:val="20"/>
                 <w:szCs w:val="20"/>
               </w:rPr>
+              <w:t xml:space="preserve"> </w:t>
+            </w:r>
+            <w:r>
+              <w:rPr>
+                <w:rFonts w:ascii="Calibri" w:hAnsi="Calibri"/>
+                <w:b/>
+                <w:bCs/>
+                <w:sz w:val="20"/>
+                <w:szCs w:val="20"/>
+              </w:rPr>
               <w:t>Associate Software Engineer</w:t>
             </w:r>
             <w:r>
@@ -3558,7 +3628,7 @@
                 <w:sz w:val="20"/>
                 <w:szCs w:val="20"/>
               </w:rPr>
-              <w:t xml:space="preserve">    </w:t>
+              <w:t xml:space="preserve">   </w:t>
             </w:r>
             <w:r>
               <w:rPr>
@@ -4224,7 +4294,6 @@
               </w:rPr>
               <w:t xml:space="preserve">for state management and </w:t>
             </w:r>
-            <w:proofErr w:type="spellStart"/>
             <w:r>
               <w:rPr>
                 <w:rFonts w:ascii="Calibri" w:hAnsi="Calibri"/>
@@ -4235,7 +4304,6 @@
               </w:rPr>
               <w:t>Axios</w:t>
             </w:r>
-            <w:proofErr w:type="spellEnd"/>
             <w:r>
               <w:rPr>
                 <w:rFonts w:ascii="Calibri" w:hAnsi="Calibri"/>
@@ -5715,12 +5783,12 @@
       </w:pPr>
     </w:p>
     <w:sectPr>
-      <w:headerReference w:type="even" r:id="rId11"/>
-      <w:headerReference w:type="default" r:id="rId12"/>
-      <w:footerReference w:type="even" r:id="rId13"/>
-      <w:footerReference w:type="default" r:id="rId14"/>
-      <w:headerReference w:type="first" r:id="rId15"/>
-      <w:footerReference w:type="first" r:id="rId16"/>
+      <w:headerReference w:type="even" r:id="rId10"/>
+      <w:headerReference w:type="default" r:id="rId11"/>
+      <w:footerReference w:type="even" r:id="rId12"/>
+      <w:footerReference w:type="default" r:id="rId13"/>
+      <w:headerReference w:type="first" r:id="rId14"/>
+      <w:footerReference w:type="first" r:id="rId15"/>
       <w:pgSz w:w="12240" w:h="20160"/>
       <w:pgMar w:top="360" w:right="720" w:bottom="806" w:left="720" w:header="0" w:footer="0" w:gutter="0"/>
       <w:cols w:space="720"/>
@@ -5731,7 +5799,7 @@
 </file>
 
 <file path=word/endnotes.xml><?xml version="1.0" encoding="utf-8"?>
-<w:endnotes xmlns:wpc="http://schemas.microsoft.com/office/word/2010/wordprocessingCanvas" xmlns:cx="http://schemas.microsoft.com/office/drawing/2014/chartex" xmlns:cx1="http://schemas.microsoft.com/office/drawing/2015/9/8/chartex" xmlns:cx2="http://schemas.microsoft.com/office/drawing/2015/10/21/chartex" xmlns:cx3="http://schemas.microsoft.com/office/drawing/2016/5/9/chartex" xmlns:cx4="http://schemas.microsoft.com/office/drawing/2016/5/10/chartex" xmlns:cx5="http://schemas.microsoft.com/office/drawing/2016/5/11/chartex" xmlns:cx6="http://schemas.microsoft.com/office/drawing/2016/5/12/chartex" xmlns:cx7="http://schemas.microsoft.com/office/drawing/2016/5/13/chartex" xmlns:cx8="http://schemas.microsoft.com/office/drawing/2016/5/14/chartex" xmlns:mc="http://schemas.openxmlformats.org/markup-compatibility/2006" xmlns:aink="http://schemas.microsoft.com/office/drawing/2016/ink" xmlns:am3d="http://schemas.microsoft.com/office/drawing/2017/model3d" xmlns:o="urn:schemas-microsoft-com:office:office" xmlns:r="http://schemas.openxmlformats.org/officeDocument/2006/relationships" xmlns:m="http://schemas.openxmlformats.org/officeDocument/2006/math" xmlns:v="urn:schemas-microsoft-com:vml" xmlns:wp14="http://schemas.microsoft.com/office/word/2010/wordprocessingDrawing" xmlns:wp="http://schemas.openxmlformats.org/drawingml/2006/wordprocessingDrawing" xmlns:w10="urn:schemas-microsoft-com:office:word" xmlns:w="http://schemas.openxmlformats.org/wordprocessingml/2006/main" xmlns:w14="http://schemas.microsoft.com/office/word/2010/wordml" xmlns:w15="http://schemas.microsoft.com/office/word/2012/wordml" xmlns:w16cex="http://schemas.microsoft.com/office/word/2018/wordml/cex" xmlns:w16cid="http://schemas.microsoft.com/office/word/2016/wordml/cid" xmlns:w16="http://schemas.microsoft.com/office/word/2018/wordml" xmlns:w16se="http://schemas.microsoft.com/office/word/2015/wordml/symex" xmlns:wpg="http://schemas.microsoft.com/office/word/2010/wordprocessingGroup" xmlns:wpi="http://schemas.microsoft.com/office/word/2010/wordprocessingInk" xmlns:wne="http://schemas.microsoft.com/office/word/2006/wordml" xmlns:wps="http://schemas.microsoft.com/office/word/2010/wordprocessingShape" mc:Ignorable="w14 w15 w16se w16cid w16 w16cex wp14">
+<w:endnotes xmlns:wpc="http://schemas.microsoft.com/office/word/2010/wordprocessingCanvas" xmlns:cx="http://schemas.microsoft.com/office/drawing/2014/chartex" xmlns:cx1="http://schemas.microsoft.com/office/drawing/2015/9/8/chartex" xmlns:cx2="http://schemas.microsoft.com/office/drawing/2015/10/21/chartex" xmlns:cx3="http://schemas.microsoft.com/office/drawing/2016/5/9/chartex" xmlns:cx4="http://schemas.microsoft.com/office/drawing/2016/5/10/chartex" xmlns:cx5="http://schemas.microsoft.com/office/drawing/2016/5/11/chartex" xmlns:cx6="http://schemas.microsoft.com/office/drawing/2016/5/12/chartex" xmlns:cx7="http://schemas.microsoft.com/office/drawing/2016/5/13/chartex" xmlns:cx8="http://schemas.microsoft.com/office/drawing/2016/5/14/chartex" xmlns:mc="http://schemas.openxmlformats.org/markup-compatibility/2006" xmlns:aink="http://schemas.microsoft.com/office/drawing/2016/ink" xmlns:am3d="http://schemas.microsoft.com/office/drawing/2017/model3d" xmlns:o="urn:schemas-microsoft-com:office:office" xmlns:r="http://schemas.openxmlformats.org/officeDocument/2006/relationships" xmlns:m="http://schemas.openxmlformats.org/officeDocument/2006/math" xmlns:v="urn:schemas-microsoft-com:vml" xmlns:wp14="http://schemas.microsoft.com/office/word/2010/wordprocessingDrawing" xmlns:wp="http://schemas.openxmlformats.org/drawingml/2006/wordprocessingDrawing" xmlns:w10="urn:schemas-microsoft-com:office:word" xmlns:w="http://schemas.openxmlformats.org/wordprocessingml/2006/main" xmlns:w14="http://schemas.microsoft.com/office/word/2010/wordml" xmlns:w15="http://schemas.microsoft.com/office/word/2012/wordml" xmlns:w16cex="http://schemas.microsoft.com/office/word/2018/wordml/cex" xmlns:w16cid="http://schemas.microsoft.com/office/word/2016/wordml/cid" xmlns:w16="http://schemas.microsoft.com/office/word/2018/wordml" xmlns:w16sdtdh="http://schemas.microsoft.com/office/word/2020/wordml/sdtdatahash" xmlns:w16se="http://schemas.microsoft.com/office/word/2015/wordml/symex" xmlns:wpg="http://schemas.microsoft.com/office/word/2010/wordprocessingGroup" xmlns:wpi="http://schemas.microsoft.com/office/word/2010/wordprocessingInk" xmlns:wne="http://schemas.microsoft.com/office/word/2006/wordml" xmlns:wps="http://schemas.microsoft.com/office/word/2010/wordprocessingShape" mc:Ignorable="w14 w15 w16se w16cid w16 w16cex w16sdtdh wp14">
   <w:endnote w:type="separator" w:id="-1">
     <w:p>
       <w:r>
@@ -5750,7 +5818,7 @@
 </file>
 
 <file path=word/footer1.xml><?xml version="1.0" encoding="utf-8"?>
-<w:ftr xmlns:wpc="http://schemas.microsoft.com/office/word/2010/wordprocessingCanvas" xmlns:cx="http://schemas.microsoft.com/office/drawing/2014/chartex" xmlns:cx1="http://schemas.microsoft.com/office/drawing/2015/9/8/chartex" xmlns:cx2="http://schemas.microsoft.com/office/drawing/2015/10/21/chartex" xmlns:cx3="http://schemas.microsoft.com/office/drawing/2016/5/9/chartex" xmlns:cx4="http://schemas.microsoft.com/office/drawing/2016/5/10/chartex" xmlns:cx5="http://schemas.microsoft.com/office/drawing/2016/5/11/chartex" xmlns:cx6="http://schemas.microsoft.com/office/drawing/2016/5/12/chartex" xmlns:cx7="http://schemas.microsoft.com/office/drawing/2016/5/13/chartex" xmlns:cx8="http://schemas.microsoft.com/office/drawing/2016/5/14/chartex" xmlns:mc="http://schemas.openxmlformats.org/markup-compatibility/2006" xmlns:aink="http://schemas.microsoft.com/office/drawing/2016/ink" xmlns:am3d="http://schemas.microsoft.com/office/drawing/2017/model3d" xmlns:o="urn:schemas-microsoft-com:office:office" xmlns:r="http://schemas.openxmlformats.org/officeDocument/2006/relationships" xmlns:m="http://schemas.openxmlformats.org/officeDocument/2006/math" xmlns:v="urn:schemas-microsoft-com:vml" xmlns:wp14="http://schemas.microsoft.com/office/word/2010/wordprocessingDrawing" xmlns:wp="http://schemas.openxmlformats.org/drawingml/2006/wordprocessingDrawing" xmlns:w10="urn:schemas-microsoft-com:office:word" xmlns:w="http://schemas.openxmlformats.org/wordprocessingml/2006/main" xmlns:w14="http://schemas.microsoft.com/office/word/2010/wordml" xmlns:w15="http://schemas.microsoft.com/office/word/2012/wordml" xmlns:w16cex="http://schemas.microsoft.com/office/word/2018/wordml/cex" xmlns:w16cid="http://schemas.microsoft.com/office/word/2016/wordml/cid" xmlns:w16="http://schemas.microsoft.com/office/word/2018/wordml" xmlns:w16se="http://schemas.microsoft.com/office/word/2015/wordml/symex" xmlns:wpg="http://schemas.microsoft.com/office/word/2010/wordprocessingGroup" xmlns:wpi="http://schemas.microsoft.com/office/word/2010/wordprocessingInk" xmlns:wne="http://schemas.microsoft.com/office/word/2006/wordml" xmlns:wps="http://schemas.microsoft.com/office/word/2010/wordprocessingShape" mc:Ignorable="w14 w15 w16se w16cid w16 w16cex wp14">
+<w:ftr xmlns:wpc="http://schemas.microsoft.com/office/word/2010/wordprocessingCanvas" xmlns:cx="http://schemas.microsoft.com/office/drawing/2014/chartex" xmlns:cx1="http://schemas.microsoft.com/office/drawing/2015/9/8/chartex" xmlns:cx2="http://schemas.microsoft.com/office/drawing/2015/10/21/chartex" xmlns:cx3="http://schemas.microsoft.com/office/drawing/2016/5/9/chartex" xmlns:cx4="http://schemas.microsoft.com/office/drawing/2016/5/10/chartex" xmlns:cx5="http://schemas.microsoft.com/office/drawing/2016/5/11/chartex" xmlns:cx6="http://schemas.microsoft.com/office/drawing/2016/5/12/chartex" xmlns:cx7="http://schemas.microsoft.com/office/drawing/2016/5/13/chartex" xmlns:cx8="http://schemas.microsoft.com/office/drawing/2016/5/14/chartex" xmlns:mc="http://schemas.openxmlformats.org/markup-compatibility/2006" xmlns:aink="http://schemas.microsoft.com/office/drawing/2016/ink" xmlns:am3d="http://schemas.microsoft.com/office/drawing/2017/model3d" xmlns:o="urn:schemas-microsoft-com:office:office" xmlns:r="http://schemas.openxmlformats.org/officeDocument/2006/relationships" xmlns:m="http://schemas.openxmlformats.org/officeDocument/2006/math" xmlns:v="urn:schemas-microsoft-com:vml" xmlns:wp14="http://schemas.microsoft.com/office/word/2010/wordprocessingDrawing" xmlns:wp="http://schemas.openxmlformats.org/drawingml/2006/wordprocessingDrawing" xmlns:w10="urn:schemas-microsoft-com:office:word" xmlns:w="http://schemas.openxmlformats.org/wordprocessingml/2006/main" xmlns:w14="http://schemas.microsoft.com/office/word/2010/wordml" xmlns:w15="http://schemas.microsoft.com/office/word/2012/wordml" xmlns:w16cex="http://schemas.microsoft.com/office/word/2018/wordml/cex" xmlns:w16cid="http://schemas.microsoft.com/office/word/2016/wordml/cid" xmlns:w16="http://schemas.microsoft.com/office/word/2018/wordml" xmlns:w16sdtdh="http://schemas.microsoft.com/office/word/2020/wordml/sdtdatahash" xmlns:w16se="http://schemas.microsoft.com/office/word/2015/wordml/symex" xmlns:wpg="http://schemas.microsoft.com/office/word/2010/wordprocessingGroup" xmlns:wpi="http://schemas.microsoft.com/office/word/2010/wordprocessingInk" xmlns:wne="http://schemas.microsoft.com/office/word/2006/wordml" xmlns:wps="http://schemas.microsoft.com/office/word/2010/wordprocessingShape" mc:Ignorable="w14 w15 w16se w16cid w16 w16cex w16sdtdh wp14">
   <w:p>
     <w:pPr>
       <w:pStyle w:val="Footer"/>
@@ -5760,7 +5828,7 @@
 </file>
 
 <file path=word/footer2.xml><?xml version="1.0" encoding="utf-8"?>
-<w:ftr xmlns:wpc="http://schemas.microsoft.com/office/word/2010/wordprocessingCanvas" xmlns:cx="http://schemas.microsoft.com/office/drawing/2014/chartex" xmlns:cx1="http://schemas.microsoft.com/office/drawing/2015/9/8/chartex" xmlns:cx2="http://schemas.microsoft.com/office/drawing/2015/10/21/chartex" xmlns:cx3="http://schemas.microsoft.com/office/drawing/2016/5/9/chartex" xmlns:cx4="http://schemas.microsoft.com/office/drawing/2016/5/10/chartex" xmlns:cx5="http://schemas.microsoft.com/office/drawing/2016/5/11/chartex" xmlns:cx6="http://schemas.microsoft.com/office/drawing/2016/5/12/chartex" xmlns:cx7="http://schemas.microsoft.com/office/drawing/2016/5/13/chartex" xmlns:cx8="http://schemas.microsoft.com/office/drawing/2016/5/14/chartex" xmlns:mc="http://schemas.openxmlformats.org/markup-compatibility/2006" xmlns:aink="http://schemas.microsoft.com/office/drawing/2016/ink" xmlns:am3d="http://schemas.microsoft.com/office/drawing/2017/model3d" xmlns:o="urn:schemas-microsoft-com:office:office" xmlns:r="http://schemas.openxmlformats.org/officeDocument/2006/relationships" xmlns:m="http://schemas.openxmlformats.org/officeDocument/2006/math" xmlns:v="urn:schemas-microsoft-com:vml" xmlns:wp14="http://schemas.microsoft.com/office/word/2010/wordprocessingDrawing" xmlns:wp="http://schemas.openxmlformats.org/drawingml/2006/wordprocessingDrawing" xmlns:w10="urn:schemas-microsoft-com:office:word" xmlns:w="http://schemas.openxmlformats.org/wordprocessingml/2006/main" xmlns:w14="http://schemas.microsoft.com/office/word/2010/wordml" xmlns:w15="http://schemas.microsoft.com/office/word/2012/wordml" xmlns:w16cex="http://schemas.microsoft.com/office/word/2018/wordml/cex" xmlns:w16cid="http://schemas.microsoft.com/office/word/2016/wordml/cid" xmlns:w16="http://schemas.microsoft.com/office/word/2018/wordml" xmlns:w16se="http://schemas.microsoft.com/office/word/2015/wordml/symex" xmlns:wpg="http://schemas.microsoft.com/office/word/2010/wordprocessingGroup" xmlns:wpi="http://schemas.microsoft.com/office/word/2010/wordprocessingInk" xmlns:wne="http://schemas.microsoft.com/office/word/2006/wordml" xmlns:wps="http://schemas.microsoft.com/office/word/2010/wordprocessingShape" mc:Ignorable="w14 w15 w16se w16cid w16 w16cex wp14">
+<w:ftr xmlns:wpc="http://schemas.microsoft.com/office/word/2010/wordprocessingCanvas" xmlns:cx="http://schemas.microsoft.com/office/drawing/2014/chartex" xmlns:cx1="http://schemas.microsoft.com/office/drawing/2015/9/8/chartex" xmlns:cx2="http://schemas.microsoft.com/office/drawing/2015/10/21/chartex" xmlns:cx3="http://schemas.microsoft.com/office/drawing/2016/5/9/chartex" xmlns:cx4="http://schemas.microsoft.com/office/drawing/2016/5/10/chartex" xmlns:cx5="http://schemas.microsoft.com/office/drawing/2016/5/11/chartex" xmlns:cx6="http://schemas.microsoft.com/office/drawing/2016/5/12/chartex" xmlns:cx7="http://schemas.microsoft.com/office/drawing/2016/5/13/chartex" xmlns:cx8="http://schemas.microsoft.com/office/drawing/2016/5/14/chartex" xmlns:mc="http://schemas.openxmlformats.org/markup-compatibility/2006" xmlns:aink="http://schemas.microsoft.com/office/drawing/2016/ink" xmlns:am3d="http://schemas.microsoft.com/office/drawing/2017/model3d" xmlns:o="urn:schemas-microsoft-com:office:office" xmlns:r="http://schemas.openxmlformats.org/officeDocument/2006/relationships" xmlns:m="http://schemas.openxmlformats.org/officeDocument/2006/math" xmlns:v="urn:schemas-microsoft-com:vml" xmlns:wp14="http://schemas.microsoft.com/office/word/2010/wordprocessingDrawing" xmlns:wp="http://schemas.openxmlformats.org/drawingml/2006/wordprocessingDrawing" xmlns:w10="urn:schemas-microsoft-com:office:word" xmlns:w="http://schemas.openxmlformats.org/wordprocessingml/2006/main" xmlns:w14="http://schemas.microsoft.com/office/word/2010/wordml" xmlns:w15="http://schemas.microsoft.com/office/word/2012/wordml" xmlns:w16cex="http://schemas.microsoft.com/office/word/2018/wordml/cex" xmlns:w16cid="http://schemas.microsoft.com/office/word/2016/wordml/cid" xmlns:w16="http://schemas.microsoft.com/office/word/2018/wordml" xmlns:w16sdtdh="http://schemas.microsoft.com/office/word/2020/wordml/sdtdatahash" xmlns:w16se="http://schemas.microsoft.com/office/word/2015/wordml/symex" xmlns:wpg="http://schemas.microsoft.com/office/word/2010/wordprocessingGroup" xmlns:wpi="http://schemas.microsoft.com/office/word/2010/wordprocessingInk" xmlns:wne="http://schemas.microsoft.com/office/word/2006/wordml" xmlns:wps="http://schemas.microsoft.com/office/word/2010/wordprocessingShape" mc:Ignorable="w14 w15 w16se w16cid w16 w16cex w16sdtdh wp14">
   <w:p>
     <w:pPr>
       <w:pStyle w:val="Footer"/>
@@ -5770,7 +5838,7 @@
 </file>
 
 <file path=word/footer3.xml><?xml version="1.0" encoding="utf-8"?>
-<w:ftr xmlns:wpc="http://schemas.microsoft.com/office/word/2010/wordprocessingCanvas" xmlns:cx="http://schemas.microsoft.com/office/drawing/2014/chartex" xmlns:cx1="http://schemas.microsoft.com/office/drawing/2015/9/8/chartex" xmlns:cx2="http://schemas.microsoft.com/office/drawing/2015/10/21/chartex" xmlns:cx3="http://schemas.microsoft.com/office/drawing/2016/5/9/chartex" xmlns:cx4="http://schemas.microsoft.com/office/drawing/2016/5/10/chartex" xmlns:cx5="http://schemas.microsoft.com/office/drawing/2016/5/11/chartex" xmlns:cx6="http://schemas.microsoft.com/office/drawing/2016/5/12/chartex" xmlns:cx7="http://schemas.microsoft.com/office/drawing/2016/5/13/chartex" xmlns:cx8="http://schemas.microsoft.com/office/drawing/2016/5/14/chartex" xmlns:mc="http://schemas.openxmlformats.org/markup-compatibility/2006" xmlns:aink="http://schemas.microsoft.com/office/drawing/2016/ink" xmlns:am3d="http://schemas.microsoft.com/office/drawing/2017/model3d" xmlns:o="urn:schemas-microsoft-com:office:office" xmlns:r="http://schemas.openxmlformats.org/officeDocument/2006/relationships" xmlns:m="http://schemas.openxmlformats.org/officeDocument/2006/math" xmlns:v="urn:schemas-microsoft-com:vml" xmlns:wp14="http://schemas.microsoft.com/office/word/2010/wordprocessingDrawing" xmlns:wp="http://schemas.openxmlformats.org/drawingml/2006/wordprocessingDrawing" xmlns:w10="urn:schemas-microsoft-com:office:word" xmlns:w="http://schemas.openxmlformats.org/wordprocessingml/2006/main" xmlns:w14="http://schemas.microsoft.com/office/word/2010/wordml" xmlns:w15="http://schemas.microsoft.com/office/word/2012/wordml" xmlns:w16cex="http://schemas.microsoft.com/office/word/2018/wordml/cex" xmlns:w16cid="http://schemas.microsoft.com/office/word/2016/wordml/cid" xmlns:w16="http://schemas.microsoft.com/office/word/2018/wordml" xmlns:w16se="http://schemas.microsoft.com/office/word/2015/wordml/symex" xmlns:wpg="http://schemas.microsoft.com/office/word/2010/wordprocessingGroup" xmlns:wpi="http://schemas.microsoft.com/office/word/2010/wordprocessingInk" xmlns:wne="http://schemas.microsoft.com/office/word/2006/wordml" xmlns:wps="http://schemas.microsoft.com/office/word/2010/wordprocessingShape" mc:Ignorable="w14 w15 w16se w16cid w16 w16cex wp14">
+<w:ftr xmlns:wpc="http://schemas.microsoft.com/office/word/2010/wordprocessingCanvas" xmlns:cx="http://schemas.microsoft.com/office/drawing/2014/chartex" xmlns:cx1="http://schemas.microsoft.com/office/drawing/2015/9/8/chartex" xmlns:cx2="http://schemas.microsoft.com/office/drawing/2015/10/21/chartex" xmlns:cx3="http://schemas.microsoft.com/office/drawing/2016/5/9/chartex" xmlns:cx4="http://schemas.microsoft.com/office/drawing/2016/5/10/chartex" xmlns:cx5="http://schemas.microsoft.com/office/drawing/2016/5/11/chartex" xmlns:cx6="http://schemas.microsoft.com/office/drawing/2016/5/12/chartex" xmlns:cx7="http://schemas.microsoft.com/office/drawing/2016/5/13/chartex" xmlns:cx8="http://schemas.microsoft.com/office/drawing/2016/5/14/chartex" xmlns:mc="http://schemas.openxmlformats.org/markup-compatibility/2006" xmlns:aink="http://schemas.microsoft.com/office/drawing/2016/ink" xmlns:am3d="http://schemas.microsoft.com/office/drawing/2017/model3d" xmlns:o="urn:schemas-microsoft-com:office:office" xmlns:r="http://schemas.openxmlformats.org/officeDocument/2006/relationships" xmlns:m="http://schemas.openxmlformats.org/officeDocument/2006/math" xmlns:v="urn:schemas-microsoft-com:vml" xmlns:wp14="http://schemas.microsoft.com/office/word/2010/wordprocessingDrawing" xmlns:wp="http://schemas.openxmlformats.org/drawingml/2006/wordprocessingDrawing" xmlns:w10="urn:schemas-microsoft-com:office:word" xmlns:w="http://schemas.openxmlformats.org/wordprocessingml/2006/main" xmlns:w14="http://schemas.microsoft.com/office/word/2010/wordml" xmlns:w15="http://schemas.microsoft.com/office/word/2012/wordml" xmlns:w16cex="http://schemas.microsoft.com/office/word/2018/wordml/cex" xmlns:w16cid="http://schemas.microsoft.com/office/word/2016/wordml/cid" xmlns:w16="http://schemas.microsoft.com/office/word/2018/wordml" xmlns:w16sdtdh="http://schemas.microsoft.com/office/word/2020/wordml/sdtdatahash" xmlns:w16se="http://schemas.microsoft.com/office/word/2015/wordml/symex" xmlns:wpg="http://schemas.microsoft.com/office/word/2010/wordprocessingGroup" xmlns:wpi="http://schemas.microsoft.com/office/word/2010/wordprocessingInk" xmlns:wne="http://schemas.microsoft.com/office/word/2006/wordml" xmlns:wps="http://schemas.microsoft.com/office/word/2010/wordprocessingShape" mc:Ignorable="w14 w15 w16se w16cid w16 w16cex w16sdtdh wp14">
   <w:p>
     <w:pPr>
       <w:pStyle w:val="Footer"/>
@@ -5780,7 +5848,7 @@
 </file>
 
 <file path=word/footnotes.xml><?xml version="1.0" encoding="utf-8"?>
-<w:footnotes xmlns:wpc="http://schemas.microsoft.com/office/word/2010/wordprocessingCanvas" xmlns:cx="http://schemas.microsoft.com/office/drawing/2014/chartex" xmlns:cx1="http://schemas.microsoft.com/office/drawing/2015/9/8/chartex" xmlns:cx2="http://schemas.microsoft.com/office/drawing/2015/10/21/chartex" xmlns:cx3="http://schemas.microsoft.com/office/drawing/2016/5/9/chartex" xmlns:cx4="http://schemas.microsoft.com/office/drawing/2016/5/10/chartex" xmlns:cx5="http://schemas.microsoft.com/office/drawing/2016/5/11/chartex" xmlns:cx6="http://schemas.microsoft.com/office/drawing/2016/5/12/chartex" xmlns:cx7="http://schemas.microsoft.com/office/drawing/2016/5/13/chartex" xmlns:cx8="http://schemas.microsoft.com/office/drawing/2016/5/14/chartex" xmlns:mc="http://schemas.openxmlformats.org/markup-compatibility/2006" xmlns:aink="http://schemas.microsoft.com/office/drawing/2016/ink" xmlns:am3d="http://schemas.microsoft.com/office/drawing/2017/model3d" xmlns:o="urn:schemas-microsoft-com:office:office" xmlns:r="http://schemas.openxmlformats.org/officeDocument/2006/relationships" xmlns:m="http://schemas.openxmlformats.org/officeDocument/2006/math" xmlns:v="urn:schemas-microsoft-com:vml" xmlns:wp14="http://schemas.microsoft.com/office/word/2010/wordprocessingDrawing" xmlns:wp="http://schemas.openxmlformats.org/drawingml/2006/wordprocessingDrawing" xmlns:w10="urn:schemas-microsoft-com:office:word" xmlns:w="http://schemas.openxmlformats.org/wordprocessingml/2006/main" xmlns:w14="http://schemas.microsoft.com/office/word/2010/wordml" xmlns:w15="http://schemas.microsoft.com/office/word/2012/wordml" xmlns:w16cex="http://schemas.microsoft.com/office/word/2018/wordml/cex" xmlns:w16cid="http://schemas.microsoft.com/office/word/2016/wordml/cid" xmlns:w16="http://schemas.microsoft.com/office/word/2018/wordml" xmlns:w16se="http://schemas.microsoft.com/office/word/2015/wordml/symex" xmlns:wpg="http://schemas.microsoft.com/office/word/2010/wordprocessingGroup" xmlns:wpi="http://schemas.microsoft.com/office/word/2010/wordprocessingInk" xmlns:wne="http://schemas.microsoft.com/office/word/2006/wordml" xmlns:wps="http://schemas.microsoft.com/office/word/2010/wordprocessingShape" mc:Ignorable="w14 w15 w16se w16cid w16 w16cex wp14">
+<w:footnotes xmlns:wpc="http://schemas.microsoft.com/office/word/2010/wordprocessingCanvas" xmlns:cx="http://schemas.microsoft.com/office/drawing/2014/chartex" xmlns:cx1="http://schemas.microsoft.com/office/drawing/2015/9/8/chartex" xmlns:cx2="http://schemas.microsoft.com/office/drawing/2015/10/21/chartex" xmlns:cx3="http://schemas.microsoft.com/office/drawing/2016/5/9/chartex" xmlns:cx4="http://schemas.microsoft.com/office/drawing/2016/5/10/chartex" xmlns:cx5="http://schemas.microsoft.com/office/drawing/2016/5/11/chartex" xmlns:cx6="http://schemas.microsoft.com/office/drawing/2016/5/12/chartex" xmlns:cx7="http://schemas.microsoft.com/office/drawing/2016/5/13/chartex" xmlns:cx8="http://schemas.microsoft.com/office/drawing/2016/5/14/chartex" xmlns:mc="http://schemas.openxmlformats.org/markup-compatibility/2006" xmlns:aink="http://schemas.microsoft.com/office/drawing/2016/ink" xmlns:am3d="http://schemas.microsoft.com/office/drawing/2017/model3d" xmlns:o="urn:schemas-microsoft-com:office:office" xmlns:r="http://schemas.openxmlformats.org/officeDocument/2006/relationships" xmlns:m="http://schemas.openxmlformats.org/officeDocument/2006/math" xmlns:v="urn:schemas-microsoft-com:vml" xmlns:wp14="http://schemas.microsoft.com/office/word/2010/wordprocessingDrawing" xmlns:wp="http://schemas.openxmlformats.org/drawingml/2006/wordprocessingDrawing" xmlns:w10="urn:schemas-microsoft-com:office:word" xmlns:w="http://schemas.openxmlformats.org/wordprocessingml/2006/main" xmlns:w14="http://schemas.microsoft.com/office/word/2010/wordml" xmlns:w15="http://schemas.microsoft.com/office/word/2012/wordml" xmlns:w16cex="http://schemas.microsoft.com/office/word/2018/wordml/cex" xmlns:w16cid="http://schemas.microsoft.com/office/word/2016/wordml/cid" xmlns:w16="http://schemas.microsoft.com/office/word/2018/wordml" xmlns:w16sdtdh="http://schemas.microsoft.com/office/word/2020/wordml/sdtdatahash" xmlns:w16se="http://schemas.microsoft.com/office/word/2015/wordml/symex" xmlns:wpg="http://schemas.microsoft.com/office/word/2010/wordprocessingGroup" xmlns:wpi="http://schemas.microsoft.com/office/word/2010/wordprocessingInk" xmlns:wne="http://schemas.microsoft.com/office/word/2006/wordml" xmlns:wps="http://schemas.microsoft.com/office/word/2010/wordprocessingShape" mc:Ignorable="w14 w15 w16se w16cid w16 w16cex w16sdtdh wp14">
   <w:footnote w:type="separator" w:id="-1">
     <w:p>
       <w:r>
@@ -5799,7 +5867,7 @@
 </file>
 
 <file path=word/header1.xml><?xml version="1.0" encoding="utf-8"?>
-<w:hdr xmlns:wpc="http://schemas.microsoft.com/office/word/2010/wordprocessingCanvas" xmlns:cx="http://schemas.microsoft.com/office/drawing/2014/chartex" xmlns:cx1="http://schemas.microsoft.com/office/drawing/2015/9/8/chartex" xmlns:cx2="http://schemas.microsoft.com/office/drawing/2015/10/21/chartex" xmlns:cx3="http://schemas.microsoft.com/office/drawing/2016/5/9/chartex" xmlns:cx4="http://schemas.microsoft.com/office/drawing/2016/5/10/chartex" xmlns:cx5="http://schemas.microsoft.com/office/drawing/2016/5/11/chartex" xmlns:cx6="http://schemas.microsoft.com/office/drawing/2016/5/12/chartex" xmlns:cx7="http://schemas.microsoft.com/office/drawing/2016/5/13/chartex" xmlns:cx8="http://schemas.microsoft.com/office/drawing/2016/5/14/chartex" xmlns:mc="http://schemas.openxmlformats.org/markup-compatibility/2006" xmlns:aink="http://schemas.microsoft.com/office/drawing/2016/ink" xmlns:am3d="http://schemas.microsoft.com/office/drawing/2017/model3d" xmlns:o="urn:schemas-microsoft-com:office:office" xmlns:r="http://schemas.openxmlformats.org/officeDocument/2006/relationships" xmlns:m="http://schemas.openxmlformats.org/officeDocument/2006/math" xmlns:v="urn:schemas-microsoft-com:vml" xmlns:wp14="http://schemas.microsoft.com/office/word/2010/wordprocessingDrawing" xmlns:wp="http://schemas.openxmlformats.org/drawingml/2006/wordprocessingDrawing" xmlns:w10="urn:schemas-microsoft-com:office:word" xmlns:w="http://schemas.openxmlformats.org/wordprocessingml/2006/main" xmlns:w14="http://schemas.microsoft.com/office/word/2010/wordml" xmlns:w15="http://schemas.microsoft.com/office/word/2012/wordml" xmlns:w16cex="http://schemas.microsoft.com/office/word/2018/wordml/cex" xmlns:w16cid="http://schemas.microsoft.com/office/word/2016/wordml/cid" xmlns:w16="http://schemas.microsoft.com/office/word/2018/wordml" xmlns:w16se="http://schemas.microsoft.com/office/word/2015/wordml/symex" xmlns:wpg="http://schemas.microsoft.com/office/word/2010/wordprocessingGroup" xmlns:wpi="http://schemas.microsoft.com/office/word/2010/wordprocessingInk" xmlns:wne="http://schemas.microsoft.com/office/word/2006/wordml" xmlns:wps="http://schemas.microsoft.com/office/word/2010/wordprocessingShape" mc:Ignorable="w14 w15 w16se w16cid w16 w16cex wp14">
+<w:hdr xmlns:wpc="http://schemas.microsoft.com/office/word/2010/wordprocessingCanvas" xmlns:cx="http://schemas.microsoft.com/office/drawing/2014/chartex" xmlns:cx1="http://schemas.microsoft.com/office/drawing/2015/9/8/chartex" xmlns:cx2="http://schemas.microsoft.com/office/drawing/2015/10/21/chartex" xmlns:cx3="http://schemas.microsoft.com/office/drawing/2016/5/9/chartex" xmlns:cx4="http://schemas.microsoft.com/office/drawing/2016/5/10/chartex" xmlns:cx5="http://schemas.microsoft.com/office/drawing/2016/5/11/chartex" xmlns:cx6="http://schemas.microsoft.com/office/drawing/2016/5/12/chartex" xmlns:cx7="http://schemas.microsoft.com/office/drawing/2016/5/13/chartex" xmlns:cx8="http://schemas.microsoft.com/office/drawing/2016/5/14/chartex" xmlns:mc="http://schemas.openxmlformats.org/markup-compatibility/2006" xmlns:aink="http://schemas.microsoft.com/office/drawing/2016/ink" xmlns:am3d="http://schemas.microsoft.com/office/drawing/2017/model3d" xmlns:o="urn:schemas-microsoft-com:office:office" xmlns:r="http://schemas.openxmlformats.org/officeDocument/2006/relationships" xmlns:m="http://schemas.openxmlformats.org/officeDocument/2006/math" xmlns:v="urn:schemas-microsoft-com:vml" xmlns:wp14="http://schemas.microsoft.com/office/word/2010/wordprocessingDrawing" xmlns:wp="http://schemas.openxmlformats.org/drawingml/2006/wordprocessingDrawing" xmlns:w10="urn:schemas-microsoft-com:office:word" xmlns:w="http://schemas.openxmlformats.org/wordprocessingml/2006/main" xmlns:w14="http://schemas.microsoft.com/office/word/2010/wordml" xmlns:w15="http://schemas.microsoft.com/office/word/2012/wordml" xmlns:w16cex="http://schemas.microsoft.com/office/word/2018/wordml/cex" xmlns:w16cid="http://schemas.microsoft.com/office/word/2016/wordml/cid" xmlns:w16="http://schemas.microsoft.com/office/word/2018/wordml" xmlns:w16sdtdh="http://schemas.microsoft.com/office/word/2020/wordml/sdtdatahash" xmlns:w16se="http://schemas.microsoft.com/office/word/2015/wordml/symex" xmlns:wpg="http://schemas.microsoft.com/office/word/2010/wordprocessingGroup" xmlns:wpi="http://schemas.microsoft.com/office/word/2010/wordprocessingInk" xmlns:wne="http://schemas.microsoft.com/office/word/2006/wordml" xmlns:wps="http://schemas.microsoft.com/office/word/2010/wordprocessingShape" mc:Ignorable="w14 w15 w16se w16cid w16 w16cex w16sdtdh wp14">
   <w:p>
     <w:pPr>
       <w:pStyle w:val="Header"/>
@@ -5809,7 +5877,7 @@
 </file>
 
 <file path=word/header2.xml><?xml version="1.0" encoding="utf-8"?>
-<w:hdr xmlns:wpc="http://schemas.microsoft.com/office/word/2010/wordprocessingCanvas" xmlns:cx="http://schemas.microsoft.com/office/drawing/2014/chartex" xmlns:cx1="http://schemas.microsoft.com/office/drawing/2015/9/8/chartex" xmlns:cx2="http://schemas.microsoft.com/office/drawing/2015/10/21/chartex" xmlns:cx3="http://schemas.microsoft.com/office/drawing/2016/5/9/chartex" xmlns:cx4="http://schemas.microsoft.com/office/drawing/2016/5/10/chartex" xmlns:cx5="http://schemas.microsoft.com/office/drawing/2016/5/11/chartex" xmlns:cx6="http://schemas.microsoft.com/office/drawing/2016/5/12/chartex" xmlns:cx7="http://schemas.microsoft.com/office/drawing/2016/5/13/chartex" xmlns:cx8="http://schemas.microsoft.com/office/drawing/2016/5/14/chartex" xmlns:mc="http://schemas.openxmlformats.org/markup-compatibility/2006" xmlns:aink="http://schemas.microsoft.com/office/drawing/2016/ink" xmlns:am3d="http://schemas.microsoft.com/office/drawing/2017/model3d" xmlns:o="urn:schemas-microsoft-com:office:office" xmlns:r="http://schemas.openxmlformats.org/officeDocument/2006/relationships" xmlns:m="http://schemas.openxmlformats.org/officeDocument/2006/math" xmlns:v="urn:schemas-microsoft-com:vml" xmlns:wp14="http://schemas.microsoft.com/office/word/2010/wordprocessingDrawing" xmlns:wp="http://schemas.openxmlformats.org/drawingml/2006/wordprocessingDrawing" xmlns:w10="urn:schemas-microsoft-com:office:word" xmlns:w="http://schemas.openxmlformats.org/wordprocessingml/2006/main" xmlns:w14="http://schemas.microsoft.com/office/word/2010/wordml" xmlns:w15="http://schemas.microsoft.com/office/word/2012/wordml" xmlns:w16cex="http://schemas.microsoft.com/office/word/2018/wordml/cex" xmlns:w16cid="http://schemas.microsoft.com/office/word/2016/wordml/cid" xmlns:w16="http://schemas.microsoft.com/office/word/2018/wordml" xmlns:w16se="http://schemas.microsoft.com/office/word/2015/wordml/symex" xmlns:wpg="http://schemas.microsoft.com/office/word/2010/wordprocessingGroup" xmlns:wpi="http://schemas.microsoft.com/office/word/2010/wordprocessingInk" xmlns:wne="http://schemas.microsoft.com/office/word/2006/wordml" xmlns:wps="http://schemas.microsoft.com/office/word/2010/wordprocessingShape" mc:Ignorable="w14 w15 w16se w16cid w16 w16cex wp14">
+<w:hdr xmlns:wpc="http://schemas.microsoft.com/office/word/2010/wordprocessingCanvas" xmlns:cx="http://schemas.microsoft.com/office/drawing/2014/chartex" xmlns:cx1="http://schemas.microsoft.com/office/drawing/2015/9/8/chartex" xmlns:cx2="http://schemas.microsoft.com/office/drawing/2015/10/21/chartex" xmlns:cx3="http://schemas.microsoft.com/office/drawing/2016/5/9/chartex" xmlns:cx4="http://schemas.microsoft.com/office/drawing/2016/5/10/chartex" xmlns:cx5="http://schemas.microsoft.com/office/drawing/2016/5/11/chartex" xmlns:cx6="http://schemas.microsoft.com/office/drawing/2016/5/12/chartex" xmlns:cx7="http://schemas.microsoft.com/office/drawing/2016/5/13/chartex" xmlns:cx8="http://schemas.microsoft.com/office/drawing/2016/5/14/chartex" xmlns:mc="http://schemas.openxmlformats.org/markup-compatibility/2006" xmlns:aink="http://schemas.microsoft.com/office/drawing/2016/ink" xmlns:am3d="http://schemas.microsoft.com/office/drawing/2017/model3d" xmlns:o="urn:schemas-microsoft-com:office:office" xmlns:r="http://schemas.openxmlformats.org/officeDocument/2006/relationships" xmlns:m="http://schemas.openxmlformats.org/officeDocument/2006/math" xmlns:v="urn:schemas-microsoft-com:vml" xmlns:wp14="http://schemas.microsoft.com/office/word/2010/wordprocessingDrawing" xmlns:wp="http://schemas.openxmlformats.org/drawingml/2006/wordprocessingDrawing" xmlns:w10="urn:schemas-microsoft-com:office:word" xmlns:w="http://schemas.openxmlformats.org/wordprocessingml/2006/main" xmlns:w14="http://schemas.microsoft.com/office/word/2010/wordml" xmlns:w15="http://schemas.microsoft.com/office/word/2012/wordml" xmlns:w16cex="http://schemas.microsoft.com/office/word/2018/wordml/cex" xmlns:w16cid="http://schemas.microsoft.com/office/word/2016/wordml/cid" xmlns:w16="http://schemas.microsoft.com/office/word/2018/wordml" xmlns:w16sdtdh="http://schemas.microsoft.com/office/word/2020/wordml/sdtdatahash" xmlns:w16se="http://schemas.microsoft.com/office/word/2015/wordml/symex" xmlns:wpg="http://schemas.microsoft.com/office/word/2010/wordprocessingGroup" xmlns:wpi="http://schemas.microsoft.com/office/word/2010/wordprocessingInk" xmlns:wne="http://schemas.microsoft.com/office/word/2006/wordml" xmlns:wps="http://schemas.microsoft.com/office/word/2010/wordprocessingShape" mc:Ignorable="w14 w15 w16se w16cid w16 w16cex w16sdtdh wp14">
   <w:p>
     <w:pPr>
       <w:pStyle w:val="Header"/>
@@ -5819,7 +5887,7 @@
 </file>
 
 <file path=word/header3.xml><?xml version="1.0" encoding="utf-8"?>
-<w:hdr xmlns:wpc="http://schemas.microsoft.com/office/word/2010/wordprocessingCanvas" xmlns:cx="http://schemas.microsoft.com/office/drawing/2014/chartex" xmlns:cx1="http://schemas.microsoft.com/office/drawing/2015/9/8/chartex" xmlns:cx2="http://schemas.microsoft.com/office/drawing/2015/10/21/chartex" xmlns:cx3="http://schemas.microsoft.com/office/drawing/2016/5/9/chartex" xmlns:cx4="http://schemas.microsoft.com/office/drawing/2016/5/10/chartex" xmlns:cx5="http://schemas.microsoft.com/office/drawing/2016/5/11/chartex" xmlns:cx6="http://schemas.microsoft.com/office/drawing/2016/5/12/chartex" xmlns:cx7="http://schemas.microsoft.com/office/drawing/2016/5/13/chartex" xmlns:cx8="http://schemas.microsoft.com/office/drawing/2016/5/14/chartex" xmlns:mc="http://schemas.openxmlformats.org/markup-compatibility/2006" xmlns:aink="http://schemas.microsoft.com/office/drawing/2016/ink" xmlns:am3d="http://schemas.microsoft.com/office/drawing/2017/model3d" xmlns:o="urn:schemas-microsoft-com:office:office" xmlns:r="http://schemas.openxmlformats.org/officeDocument/2006/relationships" xmlns:m="http://schemas.openxmlformats.org/officeDocument/2006/math" xmlns:v="urn:schemas-microsoft-com:vml" xmlns:wp14="http://schemas.microsoft.com/office/word/2010/wordprocessingDrawing" xmlns:wp="http://schemas.openxmlformats.org/drawingml/2006/wordprocessingDrawing" xmlns:w10="urn:schemas-microsoft-com:office:word" xmlns:w="http://schemas.openxmlformats.org/wordprocessingml/2006/main" xmlns:w14="http://schemas.microsoft.com/office/word/2010/wordml" xmlns:w15="http://schemas.microsoft.com/office/word/2012/wordml" xmlns:w16cex="http://schemas.microsoft.com/office/word/2018/wordml/cex" xmlns:w16cid="http://schemas.microsoft.com/office/word/2016/wordml/cid" xmlns:w16="http://schemas.microsoft.com/office/word/2018/wordml" xmlns:w16se="http://schemas.microsoft.com/office/word/2015/wordml/symex" xmlns:wpg="http://schemas.microsoft.com/office/word/2010/wordprocessingGroup" xmlns:wpi="http://schemas.microsoft.com/office/word/2010/wordprocessingInk" xmlns:wne="http://schemas.microsoft.com/office/word/2006/wordml" xmlns:wps="http://schemas.microsoft.com/office/word/2010/wordprocessingShape" mc:Ignorable="w14 w15 w16se w16cid w16 w16cex wp14">
+<w:hdr xmlns:wpc="http://schemas.microsoft.com/office/word/2010/wordprocessingCanvas" xmlns:cx="http://schemas.microsoft.com/office/drawing/2014/chartex" xmlns:cx1="http://schemas.microsoft.com/office/drawing/2015/9/8/chartex" xmlns:cx2="http://schemas.microsoft.com/office/drawing/2015/10/21/chartex" xmlns:cx3="http://schemas.microsoft.com/office/drawing/2016/5/9/chartex" xmlns:cx4="http://schemas.microsoft.com/office/drawing/2016/5/10/chartex" xmlns:cx5="http://schemas.microsoft.com/office/drawing/2016/5/11/chartex" xmlns:cx6="http://schemas.microsoft.com/office/drawing/2016/5/12/chartex" xmlns:cx7="http://schemas.microsoft.com/office/drawing/2016/5/13/chartex" xmlns:cx8="http://schemas.microsoft.com/office/drawing/2016/5/14/chartex" xmlns:mc="http://schemas.openxmlformats.org/markup-compatibility/2006" xmlns:aink="http://schemas.microsoft.com/office/drawing/2016/ink" xmlns:am3d="http://schemas.microsoft.com/office/drawing/2017/model3d" xmlns:o="urn:schemas-microsoft-com:office:office" xmlns:r="http://schemas.openxmlformats.org/officeDocument/2006/relationships" xmlns:m="http://schemas.openxmlformats.org/officeDocument/2006/math" xmlns:v="urn:schemas-microsoft-com:vml" xmlns:wp14="http://schemas.microsoft.com/office/word/2010/wordprocessingDrawing" xmlns:wp="http://schemas.openxmlformats.org/drawingml/2006/wordprocessingDrawing" xmlns:w10="urn:schemas-microsoft-com:office:word" xmlns:w="http://schemas.openxmlformats.org/wordprocessingml/2006/main" xmlns:w14="http://schemas.microsoft.com/office/word/2010/wordml" xmlns:w15="http://schemas.microsoft.com/office/word/2012/wordml" xmlns:w16cex="http://schemas.microsoft.com/office/word/2018/wordml/cex" xmlns:w16cid="http://schemas.microsoft.com/office/word/2016/wordml/cid" xmlns:w16="http://schemas.microsoft.com/office/word/2018/wordml" xmlns:w16sdtdh="http://schemas.microsoft.com/office/word/2020/wordml/sdtdatahash" xmlns:w16se="http://schemas.microsoft.com/office/word/2015/wordml/symex" xmlns:wpg="http://schemas.microsoft.com/office/word/2010/wordprocessingGroup" xmlns:wpi="http://schemas.microsoft.com/office/word/2010/wordprocessingInk" xmlns:wne="http://schemas.microsoft.com/office/word/2006/wordml" xmlns:wps="http://schemas.microsoft.com/office/word/2010/wordprocessingShape" mc:Ignorable="w14 w15 w16se w16cid w16 w16cex w16sdtdh wp14">
   <w:p>
     <w:pPr>
       <w:pStyle w:val="Header"/>
@@ -5829,7 +5897,7 @@
 </file>
 
 <file path=word/numbering.xml><?xml version="1.0" encoding="utf-8"?>
-<w:numbering xmlns:wpc="http://schemas.microsoft.com/office/word/2010/wordprocessingCanvas" xmlns:cx="http://schemas.microsoft.com/office/drawing/2014/chartex" xmlns:cx1="http://schemas.microsoft.com/office/drawing/2015/9/8/chartex" xmlns:cx2="http://schemas.microsoft.com/office/drawing/2015/10/21/chartex" xmlns:cx3="http://schemas.microsoft.com/office/drawing/2016/5/9/chartex" xmlns:cx4="http://schemas.microsoft.com/office/drawing/2016/5/10/chartex" xmlns:cx5="http://schemas.microsoft.com/office/drawing/2016/5/11/chartex" xmlns:cx6="http://schemas.microsoft.com/office/drawing/2016/5/12/chartex" xmlns:cx7="http://schemas.microsoft.com/office/drawing/2016/5/13/chartex" xmlns:cx8="http://schemas.microsoft.com/office/drawing/2016/5/14/chartex" xmlns:mc="http://schemas.openxmlformats.org/markup-compatibility/2006" xmlns:aink="http://schemas.microsoft.com/office/drawing/2016/ink" xmlns:am3d="http://schemas.microsoft.com/office/drawing/2017/model3d" xmlns:o="urn:schemas-microsoft-com:office:office" xmlns:r="http://schemas.openxmlformats.org/officeDocument/2006/relationships" xmlns:m="http://schemas.openxmlformats.org/officeDocument/2006/math" xmlns:v="urn:schemas-microsoft-com:vml" xmlns:wp14="http://schemas.microsoft.com/office/word/2010/wordprocessingDrawing" xmlns:wp="http://schemas.openxmlformats.org/drawingml/2006/wordprocessingDrawing" xmlns:w10="urn:schemas-microsoft-com:office:word" xmlns:w="http://schemas.openxmlformats.org/wordprocessingml/2006/main" xmlns:w14="http://schemas.microsoft.com/office/word/2010/wordml" xmlns:w15="http://schemas.microsoft.com/office/word/2012/wordml" xmlns:w16cex="http://schemas.microsoft.com/office/word/2018/wordml/cex" xmlns:w16cid="http://schemas.microsoft.com/office/word/2016/wordml/cid" xmlns:w16="http://schemas.microsoft.com/office/word/2018/wordml" xmlns:w16se="http://schemas.microsoft.com/office/word/2015/wordml/symex" xmlns:wpg="http://schemas.microsoft.com/office/word/2010/wordprocessingGroup" xmlns:wpi="http://schemas.microsoft.com/office/word/2010/wordprocessingInk" xmlns:wne="http://schemas.microsoft.com/office/word/2006/wordml" xmlns:wps="http://schemas.microsoft.com/office/word/2010/wordprocessingShape" mc:Ignorable="w14 w15 w16se w16cid w16 w16cex wp14">
+<w:numbering xmlns:wpc="http://schemas.microsoft.com/office/word/2010/wordprocessingCanvas" xmlns:cx="http://schemas.microsoft.com/office/drawing/2014/chartex" xmlns:cx1="http://schemas.microsoft.com/office/drawing/2015/9/8/chartex" xmlns:cx2="http://schemas.microsoft.com/office/drawing/2015/10/21/chartex" xmlns:cx3="http://schemas.microsoft.com/office/drawing/2016/5/9/chartex" xmlns:cx4="http://schemas.microsoft.com/office/drawing/2016/5/10/chartex" xmlns:cx5="http://schemas.microsoft.com/office/drawing/2016/5/11/chartex" xmlns:cx6="http://schemas.microsoft.com/office/drawing/2016/5/12/chartex" xmlns:cx7="http://schemas.microsoft.com/office/drawing/2016/5/13/chartex" xmlns:cx8="http://schemas.microsoft.com/office/drawing/2016/5/14/chartex" xmlns:mc="http://schemas.openxmlformats.org/markup-compatibility/2006" xmlns:aink="http://schemas.microsoft.com/office/drawing/2016/ink" xmlns:am3d="http://schemas.microsoft.com/office/drawing/2017/model3d" xmlns:o="urn:schemas-microsoft-com:office:office" xmlns:r="http://schemas.openxmlformats.org/officeDocument/2006/relationships" xmlns:m="http://schemas.openxmlformats.org/officeDocument/2006/math" xmlns:v="urn:schemas-microsoft-com:vml" xmlns:wp14="http://schemas.microsoft.com/office/word/2010/wordprocessingDrawing" xmlns:wp="http://schemas.openxmlformats.org/drawingml/2006/wordprocessingDrawing" xmlns:w10="urn:schemas-microsoft-com:office:word" xmlns:w="http://schemas.openxmlformats.org/wordprocessingml/2006/main" xmlns:w14="http://schemas.microsoft.com/office/word/2010/wordml" xmlns:w15="http://schemas.microsoft.com/office/word/2012/wordml" xmlns:w16cex="http://schemas.microsoft.com/office/word/2018/wordml/cex" xmlns:w16cid="http://schemas.microsoft.com/office/word/2016/wordml/cid" xmlns:w16="http://schemas.microsoft.com/office/word/2018/wordml" xmlns:w16sdtdh="http://schemas.microsoft.com/office/word/2020/wordml/sdtdatahash" xmlns:w16se="http://schemas.microsoft.com/office/word/2015/wordml/symex" xmlns:wpg="http://schemas.microsoft.com/office/word/2010/wordprocessingGroup" xmlns:wpi="http://schemas.microsoft.com/office/word/2010/wordprocessingInk" xmlns:wne="http://schemas.microsoft.com/office/word/2006/wordml" xmlns:wps="http://schemas.microsoft.com/office/word/2010/wordprocessingShape" mc:Ignorable="w14 w15 w16se w16cid w16 w16cex w16sdtdh wp14">
   <w:abstractNum w:abstractNumId="0" w15:restartNumberingAfterBreak="0">
     <w:nsid w:val="052758D4"/>
     <w:multiLevelType w:val="hybridMultilevel"/>
@@ -7848,7 +7916,7 @@
 </file>
 
 <file path=word/styles.xml><?xml version="1.0" encoding="utf-8"?>
-<w:styles xmlns:mc="http://schemas.openxmlformats.org/markup-compatibility/2006" xmlns:r="http://schemas.openxmlformats.org/officeDocument/2006/relationships" xmlns:w="http://schemas.openxmlformats.org/wordprocessingml/2006/main" xmlns:w14="http://schemas.microsoft.com/office/word/2010/wordml" xmlns:w15="http://schemas.microsoft.com/office/word/2012/wordml" xmlns:w16cex="http://schemas.microsoft.com/office/word/2018/wordml/cex" xmlns:w16cid="http://schemas.microsoft.com/office/word/2016/wordml/cid" xmlns:w16="http://schemas.microsoft.com/office/word/2018/wordml" xmlns:w16se="http://schemas.microsoft.com/office/word/2015/wordml/symex" mc:Ignorable="w14 w15 w16se w16cid w16 w16cex">
+<w:styles xmlns:mc="http://schemas.openxmlformats.org/markup-compatibility/2006" xmlns:r="http://schemas.openxmlformats.org/officeDocument/2006/relationships" xmlns:w="http://schemas.openxmlformats.org/wordprocessingml/2006/main" xmlns:w14="http://schemas.microsoft.com/office/word/2010/wordml" xmlns:w15="http://schemas.microsoft.com/office/word/2012/wordml" xmlns:w16cex="http://schemas.microsoft.com/office/word/2018/wordml/cex" xmlns:w16cid="http://schemas.microsoft.com/office/word/2016/wordml/cid" xmlns:w16="http://schemas.microsoft.com/office/word/2018/wordml" xmlns:w16sdtdh="http://schemas.microsoft.com/office/word/2020/wordml/sdtdatahash" xmlns:w16se="http://schemas.microsoft.com/office/word/2015/wordml/symex" mc:Ignorable="w14 w15 w16se w16cid w16 w16cex w16sdtdh">
   <w:docDefaults>
     <w:rPrDefault>
       <w:rPr>

</xml_diff>